<commit_message>
Se actualiza autoevaluación JPCespedes
</commit_message>
<xml_diff>
--- a/AUTOEVALUACIONJPCespedes.docx
+++ b/AUTOEVALUACIONJPCespedes.docx
@@ -40,19 +40,69 @@
         <w:rPr>
           <w:lang w:val="es-419"/>
         </w:rPr>
-        <w:t xml:space="preserve">¿Qué problemas salieron en el desarrollo del proyecto? Creería que sobre todo se complicó mucho la parte de importar y exportar archivos, </w:t>
-      </w:r>
-      <w:r>
-        <w:rPr>
-          <w:lang w:val="es-419"/>
-        </w:rPr>
-        <w:t>porque,</w:t>
-      </w:r>
-      <w:r>
-        <w:rPr>
-          <w:lang w:val="es-419"/>
-        </w:rPr>
-        <w:t xml:space="preserve"> aunque ya habíamos hecho en otro semestre lo mismo, al hacerlo en C++ cambian algunas cosas y no fue tan fácil como pensábamos.</w:t>
+        <w:t xml:space="preserve">¿Qué problemas salieron en el desarrollo del proyecto? Creería que sobre todo se complicó mucho la parte de </w:t>
+      </w:r>
+      <w:r>
+        <w:rPr>
+          <w:lang w:val="es-419"/>
+        </w:rPr>
+        <w:t xml:space="preserve">usar el </w:t>
+      </w:r>
+      <w:proofErr w:type="spellStart"/>
+      <w:r>
+        <w:rPr>
+          <w:lang w:val="es-419"/>
+        </w:rPr>
+        <w:t>factory</w:t>
+      </w:r>
+      <w:proofErr w:type="spellEnd"/>
+      <w:r>
+        <w:rPr>
+          <w:lang w:val="es-419"/>
+        </w:rPr>
+        <w:t xml:space="preserve"> </w:t>
+      </w:r>
+      <w:proofErr w:type="spellStart"/>
+      <w:r>
+        <w:rPr>
+          <w:lang w:val="es-419"/>
+        </w:rPr>
+        <w:t>method</w:t>
+      </w:r>
+      <w:proofErr w:type="spellEnd"/>
+      <w:r>
+        <w:rPr>
+          <w:lang w:val="es-419"/>
+        </w:rPr>
+        <w:t xml:space="preserve">, además de que se nos pedía hacer pruebas </w:t>
+      </w:r>
+      <w:proofErr w:type="gramStart"/>
+      <w:r>
+        <w:rPr>
+          <w:lang w:val="es-419"/>
+        </w:rPr>
+        <w:t>unitarias</w:t>
+      </w:r>
+      <w:proofErr w:type="gramEnd"/>
+      <w:r>
+        <w:rPr>
+          <w:lang w:val="es-419"/>
+        </w:rPr>
+        <w:t xml:space="preserve"> pero nunca se nos enseñó a generar los archivos </w:t>
+      </w:r>
+      <w:proofErr w:type="spellStart"/>
+      <w:r>
+        <w:rPr>
+          <w:lang w:val="es-419"/>
+        </w:rPr>
+        <w:t>cmake</w:t>
+      </w:r>
+      <w:proofErr w:type="spellEnd"/>
+      <w:r>
+        <w:rPr>
+          <w:lang w:val="es-419"/>
+        </w:rPr>
+        <w:t xml:space="preserve"> para estos.</w:t>
       </w:r>
     </w:p>
     <w:p>
@@ -80,7 +130,55 @@
         <w:rPr>
           <w:lang w:val="es-419"/>
         </w:rPr>
-        <w:t>¿Qué aprendí? Aprendí a cómo se trabaja en equipo en esta profesión, el cómo todo tiene que estar documentado y el uso importante de Git para lograr una eficiencia excelente en el trabajo.</w:t>
+        <w:t xml:space="preserve">¿Qué aprendí? Aprendí a </w:t>
+      </w:r>
+      <w:r>
+        <w:rPr>
+          <w:lang w:val="es-419"/>
+        </w:rPr>
+        <w:t xml:space="preserve">usar el </w:t>
+      </w:r>
+      <w:proofErr w:type="spellStart"/>
+      <w:r>
+        <w:rPr>
+          <w:lang w:val="es-419"/>
+        </w:rPr>
+        <w:t>factory</w:t>
+      </w:r>
+      <w:proofErr w:type="spellEnd"/>
+      <w:r>
+        <w:rPr>
+          <w:lang w:val="es-419"/>
+        </w:rPr>
+        <w:t xml:space="preserve"> </w:t>
+      </w:r>
+      <w:proofErr w:type="spellStart"/>
+      <w:r>
+        <w:rPr>
+          <w:lang w:val="es-419"/>
+        </w:rPr>
+        <w:t>method</w:t>
+      </w:r>
+      <w:proofErr w:type="spellEnd"/>
+      <w:r>
+        <w:rPr>
+          <w:lang w:val="es-419"/>
+        </w:rPr>
+        <w:t xml:space="preserve">, </w:t>
+      </w:r>
+      <w:proofErr w:type="gramStart"/>
+      <w:r>
+        <w:rPr>
+          <w:lang w:val="es-419"/>
+        </w:rPr>
+        <w:t>que</w:t>
+      </w:r>
+      <w:proofErr w:type="gramEnd"/>
+      <w:r>
+        <w:rPr>
+          <w:lang w:val="es-419"/>
+        </w:rPr>
+        <w:t xml:space="preserve"> aunque en esta ocasión no era tan necesario, sí puede ser útil en casos futuros.</w:t>
       </w:r>
     </w:p>
     <w:p>
@@ -108,8 +206,22 @@
         <w:rPr>
           <w:lang w:val="es-419"/>
         </w:rPr>
-        <w:t>¿Qué me gustó? Me gustó sobre todo el aprender a trabajar en equipo y aprender a usar Git y GitHub, que son herramientas muy importantes en esta carrera.</w:t>
-      </w:r>
+        <w:t xml:space="preserve">¿Qué me gustó? </w:t>
+      </w:r>
+      <w:r>
+        <w:rPr>
+          <w:lang w:val="es-419"/>
+        </w:rPr>
+        <w:t>Me gustó el reto de solucionar los problemas que iban saliendo.</w:t>
+      </w:r>
+    </w:p>
+    <w:p>
+      <w:pPr>
+        <w:pStyle w:val="ListParagraph"/>
+        <w:rPr>
+          <w:lang w:val="es-419"/>
+        </w:rPr>
+      </w:pPr>
     </w:p>
     <w:p>
       <w:pPr>
@@ -136,13 +248,41 @@
         <w:rPr>
           <w:lang w:val="es-419"/>
         </w:rPr>
-        <w:t xml:space="preserve">¿Qué no me gustó? Siento que </w:t>
-      </w:r>
-      <w:r>
-        <w:rPr>
-          <w:lang w:val="es-419"/>
-        </w:rPr>
-        <w:t>todo me gustó, ya que aprendí muchísimo haciendo este proyecto y todo me pareció muy chévere.</w:t>
+        <w:t xml:space="preserve">¿Qué no me gustó? </w:t>
+      </w:r>
+      <w:r>
+        <w:rPr>
+          <w:lang w:val="es-419"/>
+        </w:rPr>
+        <w:t xml:space="preserve">Las pruebas unitarias, y el </w:t>
+      </w:r>
+      <w:proofErr w:type="spellStart"/>
+      <w:r>
+        <w:rPr>
+          <w:lang w:val="es-419"/>
+        </w:rPr>
+        <w:t>factory</w:t>
+      </w:r>
+      <w:proofErr w:type="spellEnd"/>
+      <w:r>
+        <w:rPr>
+          <w:lang w:val="es-419"/>
+        </w:rPr>
+        <w:t xml:space="preserve"> </w:t>
+      </w:r>
+      <w:proofErr w:type="spellStart"/>
+      <w:r>
+        <w:rPr>
+          <w:lang w:val="es-419"/>
+        </w:rPr>
+        <w:t>method</w:t>
+      </w:r>
+      <w:proofErr w:type="spellEnd"/>
+      <w:r>
+        <w:rPr>
+          <w:lang w:val="es-419"/>
+        </w:rPr>
+        <w:t>, ya que en un ejercicio como este no era tan necesario.</w:t>
       </w:r>
     </w:p>
     <w:p>
@@ -170,7 +310,31 @@
         <w:rPr>
           <w:lang w:val="es-419"/>
         </w:rPr>
-        <w:t>¿Qué hizo cada miembro del equipo? Al principio nos dividimos entre ambos el realizar las clases y los métodos de cada uno de los archivos que se habían creado, y cuando fuimos avanzando en el desarrollo del proyecto e íbamos viendo qué cosas nos hacían falta, nos dividíamos esas cosas faltantes y al final juntábamos todo lo habíamos hecho, así que no puedo decir exactamente</w:t>
+        <w:t xml:space="preserve">¿Qué hizo cada miembro del equipo? Al principio nos dividimos entre </w:t>
+      </w:r>
+      <w:r>
+        <w:rPr>
+          <w:lang w:val="es-419"/>
+        </w:rPr>
+        <w:t>los tres</w:t>
+      </w:r>
+      <w:r>
+        <w:rPr>
+          <w:lang w:val="es-419"/>
+        </w:rPr>
+        <w:t xml:space="preserve"> el realizar las clases y los métodos de cada uno de los archivos que se habían creado, y cuando fuimos avanzando en el desarrollo del proyecto e íbamos viendo qué cosas nos hacían falta, nos dividíamos esas cosas faltantes y al final juntábamos todo lo </w:t>
+      </w:r>
+      <w:r>
+        <w:rPr>
+          <w:lang w:val="es-419"/>
+        </w:rPr>
+        <w:t xml:space="preserve">que </w:t>
+      </w:r>
+      <w:r>
+        <w:rPr>
+          <w:lang w:val="es-419"/>
+        </w:rPr>
+        <w:t>habíamos hecho, así que no puedo decir exactamente</w:t>
       </w:r>
       <w:r>
         <w:rPr>
@@ -232,7 +396,55 @@
         <w:rPr>
           <w:lang w:val="es-419"/>
         </w:rPr>
-        <w:t>Nota a compañero: También sería un 5.0, ya que tanto cuando nos tocaba hacer algo por aparte como cuando nos reuníamos a hacer algo juntos, demostró interés y dedicación en lo que estaba haciendo, y lo hizo bien. Es un 5.0 muy merecido.</w:t>
+        <w:t>Nota a compañero: También sería un 5.0</w:t>
+      </w:r>
+      <w:r>
+        <w:rPr>
+          <w:lang w:val="es-419"/>
+        </w:rPr>
+        <w:t xml:space="preserve"> para ambos</w:t>
+      </w:r>
+      <w:r>
+        <w:rPr>
+          <w:lang w:val="es-419"/>
+        </w:rPr>
+        <w:t>, ya que tanto cuando nos tocaba hacer algo por aparte como cuando nos reuníamos a hacer algo juntos, demostr</w:t>
+      </w:r>
+      <w:r>
+        <w:rPr>
+          <w:lang w:val="es-419"/>
+        </w:rPr>
+        <w:t>aron</w:t>
+      </w:r>
+      <w:r>
+        <w:rPr>
+          <w:lang w:val="es-419"/>
+        </w:rPr>
+        <w:t xml:space="preserve"> interés y dedicación en lo que estaba</w:t>
+      </w:r>
+      <w:r>
+        <w:rPr>
+          <w:lang w:val="es-419"/>
+        </w:rPr>
+        <w:t>n</w:t>
+      </w:r>
+      <w:r>
+        <w:rPr>
+          <w:lang w:val="es-419"/>
+        </w:rPr>
+        <w:t xml:space="preserve"> haciendo, y lo </w:t>
+      </w:r>
+      <w:r>
+        <w:rPr>
+          <w:lang w:val="es-419"/>
+        </w:rPr>
+        <w:t>hicieron</w:t>
+      </w:r>
+      <w:r>
+        <w:rPr>
+          <w:lang w:val="es-419"/>
+        </w:rPr>
+        <w:t xml:space="preserve"> bien. Es un 5.0 muy merecido.</w:t>
       </w:r>
     </w:p>
     <w:sectPr>

</xml_diff>